<commit_message>
Adding Main file and renaming
</commit_message>
<xml_diff>
--- a/gandhi.docx
+++ b/gandhi.docx
@@ -4,7 +4,31 @@
   <w:body>
     <w:p>
       <w:r>
-        <w:t>This is a Microsoft word document.</w:t>
+        <w:t xml:space="preserve">This is a Microsoft word document.  </w:t>
+      </w:r>
+      <w:r>
+        <w:rPr>
+          <w:color w:val="FF0000"/>
+        </w:rPr>
+        <w:t>(This is a change – Ve</w:t>
+      </w:r>
+      <w:r>
+        <w:rPr>
+          <w:color w:val="FF0000"/>
+        </w:rPr>
+        <w:t xml:space="preserve">rsion for </w:t>
+      </w:r>
+      <w:r>
+        <w:rPr>
+          <w:color w:val="FF0000"/>
+        </w:rPr>
+        <w:t>main branch</w:t>
+      </w:r>
+      <w:r>
+        <w:rPr>
+          <w:color w:val="FF0000"/>
+        </w:rPr>
+        <w:t>)</w:t>
       </w:r>
     </w:p>
     <w:p>
@@ -12,6 +36,7 @@
         <w:t>It will be treated as a binary file by Git.</w:t>
       </w:r>
     </w:p>
+    <w:p/>
     <w:p/>
     <w:p>
       <w:pPr>
@@ -284,7 +309,7 @@
           <w:sz w:val="18"/>
           <w:szCs w:val="18"/>
         </w:rPr>
-        <w:t xml:space="preserve">. The people make no distinction between British imperialism and the British people. To them, the two are one. This hatred would even make them welcome the Japanese. It is most dangerous. It means that they will exchange one slavery for another. We must get rid of this feeling. Our quarrel is not with the British people, we fight their imperialism. The proposal for the withdrawal of British power did not come out of anger. It came to enable India to play its due part at the present critical juncture. It is not a happy position for a big country like India to be merely helping with money and material obtained willy-nilly from her while the United Kingdom is conducting the war. We cannot evoke the true spirit of sacrifice and valor, so long as we are not free. I know the British Government will not be able to withhold freedom from us, when we have made enough self-sacrifice. We must, therefore, purge ourselves of hatred. Speaking for myself, I can say that I have never felt any hatred. As a matter of fact, I feel myself to be a greater friend of the British now than ever before. One reason is that they are today in distress. My very friendship, therefore, demands that I should try to save them from their mistakes. As I view the situation, they are on the brink of an abyss. It, therefore, becomes my duty to warn them of their danger even though it may, for the time being, anger them to the point of cutting off the friendly hand that is stretched out to </w:t>
+        <w:t xml:space="preserve">. The people make no distinction between British imperialism and the British people. To them, the two are one. This hatred would even make them welcome the Japanese. It is most dangerous. It means that they will exchange one slavery for another. We must get rid of this feeling. Our quarrel is not with the British people, we fight their imperialism. The proposal for the withdrawal of British power did not come out of anger. It came to enable India to play its due part at the present critical juncture. It is not a happy position for a big country like India to be merely helping with money and material obtained willy-nilly from her while the United Kingdom is conducting the war. We cannot evoke the true spirit of sacrifice and valor, so long as we are not free. I know the British Government will not be able to withhold freedom from us, when we have made enough self-sacrifice. We must, therefore, purge ourselves of hatred. Speaking for myself, I can say that I have never felt any hatred. As a matter of fact, I feel myself to be a greater friend of the British now than ever before. One reason is that they are today in distress. My very friendship, therefore, demands that I should try to save them from their mistakes. As I view the situation, they are on the brink of an abyss. It, therefore, becomes my duty to warn them of their danger </w:t>
       </w:r>
       <w:r>
         <w:rPr>
@@ -294,12 +319,20 @@
           <w:szCs w:val="18"/>
         </w:rPr>
         <w:lastRenderedPageBreak/>
-        <w:t>help them. People may laugh, nevertheless that is my claim. At a time when I may have to launch the biggest struggle of my life, I may not harbor hatred against anybody.</w:t>
+        <w:t>even though it may, for the time being, anger them to the point of cutting off the friendly hand that is stretched out to help them. People may laugh, nevertheless that is my claim. At a time when I may have to launch the biggest struggle of my life, I may not harbor hatred against anybody.</w:t>
       </w:r>
     </w:p>
     <w:p>
       <w:pPr>
         <w:pStyle w:val="NormalWeb"/>
+        <w:shd w:val="clear" w:color="auto" w:fill="FFFFFF"/>
+        <w:spacing w:before="0" w:beforeAutospacing="0" w:after="150" w:afterAutospacing="0"/>
+      </w:pPr>
+    </w:p>
+    <w:p/>
+    <w:p>
+      <w:pPr>
+        <w:pStyle w:val="larger"/>
         <w:shd w:val="clear" w:color="auto" w:fill="FFFFFF"/>
         <w:spacing w:before="0" w:beforeAutospacing="0" w:after="150" w:afterAutospacing="0"/>
       </w:pPr>
@@ -762,6 +795,7 @@
     <w:name w:val="Normal (Web)"/>
     <w:basedOn w:val="Normal"/>
     <w:uiPriority w:val="99"/>
+    <w:semiHidden/>
     <w:unhideWhenUsed/>
     <w:rsid w:val="00094D0B"/>
     <w:pPr>

</xml_diff>